<commit_message>
finally got all circuit schematics built
</commit_message>
<xml_diff>
--- a/miller_lab4.docx
+++ b/miller_lab4.docx
@@ -1156,29 +1156,7 @@
           <w:sz w:val="24"/>
         </w:rPr>
         <w:tab/>
-        <w:t xml:space="preserve">Full address decoding means you use all of the </w:t>
-      </w:r>
-      <w:proofErr w:type="gramStart"/>
-      <w:r>
-        <w:rPr>
-          <w:rFonts w:ascii="Times New Roman" w:hAnsi="Times New Roman" w:cs="Times New Roman"/>
-          <w:b/>
-          <w:bCs/>
-          <w:color w:val="0070C0"/>
-          <w:sz w:val="24"/>
-        </w:rPr>
-        <w:t>chip</w:t>
-      </w:r>
-      <w:proofErr w:type="gramEnd"/>
-      <w:r>
-        <w:rPr>
-          <w:rFonts w:ascii="Times New Roman" w:hAnsi="Times New Roman" w:cs="Times New Roman"/>
-          <w:b/>
-          <w:bCs/>
-          <w:color w:val="0070C0"/>
-          <w:sz w:val="24"/>
-        </w:rPr>
-        <w:t xml:space="preserve"> select lines.</w:t>
+        <w:t>Full address decoding means you use all of the chip select lines.</w:t>
       </w:r>
       <w:r>
         <w:rPr>
@@ -1597,15 +1575,6 @@
           <w:sz w:val="24"/>
         </w:rPr>
         <w:br/>
-      </w:r>
-      <w:r>
-        <w:rPr>
-          <w:rFonts w:ascii="Times New Roman" w:hAnsi="Times New Roman" w:cs="Times New Roman"/>
-          <w:b/>
-          <w:bCs/>
-          <w:color w:val="0070C0"/>
-          <w:sz w:val="24"/>
-        </w:rPr>
         <w:t>The address size for the EBI can go up to 24 bits.</w:t>
       </w:r>
       <w:r>
@@ -1678,35 +1647,134 @@
           <w:rFonts w:ascii="Times New Roman" w:hAnsi="Times New Roman" w:cs="Times New Roman"/>
           <w:b/>
           <w:bCs/>
-          <w:color w:val="0070C0"/>
-          <w:sz w:val="24"/>
-        </w:rPr>
-      </w:pPr>
-      <w:r>
-        <w:rPr>
-          <w:rFonts w:ascii="Times New Roman" w:hAnsi="Times New Roman" w:cs="Times New Roman"/>
-          <w:b/>
-          <w:bCs/>
-          <w:sz w:val="24"/>
-        </w:rPr>
-        <w:br/>
-      </w:r>
-      <w:r>
-        <w:rPr>
-          <w:rFonts w:ascii="Times New Roman" w:hAnsi="Times New Roman" w:cs="Times New Roman"/>
-          <w:b/>
-          <w:bCs/>
-          <w:sz w:val="24"/>
-        </w:rPr>
-        <w:br/>
-      </w:r>
-      <w:r>
-        <w:rPr>
-          <w:rFonts w:ascii="Times New Roman" w:hAnsi="Times New Roman" w:cs="Times New Roman"/>
-          <w:b/>
-          <w:bCs/>
-          <w:sz w:val="24"/>
-        </w:rPr>
+          <w:sz w:val="24"/>
+        </w:rPr>
+      </w:pPr>
+      <w:r>
+        <w:rPr>
+          <w:rFonts w:ascii="Times New Roman" w:hAnsi="Times New Roman" w:cs="Times New Roman"/>
+          <w:b/>
+          <w:bCs/>
+          <w:sz w:val="24"/>
+        </w:rPr>
+        <w:br/>
+      </w:r>
+    </w:p>
+    <w:p>
+      <w:pPr>
+        <w:spacing w:line="259" w:lineRule="auto"/>
+        <w:rPr>
+          <w:rFonts w:ascii="Times New Roman" w:hAnsi="Times New Roman" w:cs="Times New Roman"/>
+          <w:b/>
+          <w:bCs/>
+          <w:sz w:val="24"/>
+        </w:rPr>
+      </w:pPr>
+    </w:p>
+    <w:p>
+      <w:pPr>
+        <w:spacing w:line="259" w:lineRule="auto"/>
+        <w:rPr>
+          <w:rFonts w:ascii="Times New Roman" w:hAnsi="Times New Roman" w:cs="Times New Roman"/>
+          <w:b/>
+          <w:bCs/>
+          <w:sz w:val="24"/>
+        </w:rPr>
+      </w:pPr>
+    </w:p>
+    <w:p>
+      <w:pPr>
+        <w:spacing w:line="259" w:lineRule="auto"/>
+        <w:rPr>
+          <w:rFonts w:ascii="Times New Roman" w:hAnsi="Times New Roman" w:cs="Times New Roman"/>
+          <w:b/>
+          <w:bCs/>
+          <w:sz w:val="24"/>
+        </w:rPr>
+      </w:pPr>
+    </w:p>
+    <w:p>
+      <w:pPr>
+        <w:spacing w:line="259" w:lineRule="auto"/>
+        <w:rPr>
+          <w:rFonts w:ascii="Times New Roman" w:hAnsi="Times New Roman" w:cs="Times New Roman"/>
+          <w:b/>
+          <w:bCs/>
+          <w:sz w:val="24"/>
+        </w:rPr>
+      </w:pPr>
+    </w:p>
+    <w:p>
+      <w:pPr>
+        <w:spacing w:line="259" w:lineRule="auto"/>
+        <w:rPr>
+          <w:rFonts w:ascii="Times New Roman" w:hAnsi="Times New Roman" w:cs="Times New Roman"/>
+          <w:b/>
+          <w:bCs/>
+          <w:sz w:val="24"/>
+        </w:rPr>
+      </w:pPr>
+    </w:p>
+    <w:p>
+      <w:pPr>
+        <w:spacing w:line="259" w:lineRule="auto"/>
+        <w:rPr>
+          <w:rFonts w:ascii="Times New Roman" w:hAnsi="Times New Roman" w:cs="Times New Roman"/>
+          <w:b/>
+          <w:bCs/>
+          <w:sz w:val="24"/>
+        </w:rPr>
+      </w:pPr>
+    </w:p>
+    <w:p>
+      <w:pPr>
+        <w:spacing w:line="259" w:lineRule="auto"/>
+        <w:rPr>
+          <w:rFonts w:ascii="Times New Roman" w:hAnsi="Times New Roman" w:cs="Times New Roman"/>
+          <w:b/>
+          <w:bCs/>
+          <w:sz w:val="24"/>
+        </w:rPr>
+      </w:pPr>
+    </w:p>
+    <w:p>
+      <w:pPr>
+        <w:spacing w:line="259" w:lineRule="auto"/>
+        <w:jc w:val="center"/>
+        <w:rPr>
+          <w:rFonts w:ascii="Times New Roman" w:hAnsi="Times New Roman" w:cs="Times New Roman"/>
+          <w:b/>
+          <w:bCs/>
+          <w:color w:val="2E74B5" w:themeColor="accent1" w:themeShade="BF"/>
+          <w:sz w:val="24"/>
+        </w:rPr>
+      </w:pPr>
+      <w:r>
+        <w:rPr>
+          <w:rFonts w:ascii="Times New Roman" w:hAnsi="Times New Roman" w:cs="Times New Roman"/>
+          <w:b/>
+          <w:bCs/>
+          <w:sz w:val="24"/>
+        </w:rPr>
+        <w:br/>
+      </w:r>
+      <w:r>
+        <w:rPr>
+          <w:rFonts w:ascii="Times New Roman" w:hAnsi="Times New Roman" w:cs="Times New Roman"/>
+          <w:b/>
+          <w:bCs/>
+          <w:sz w:val="24"/>
+        </w:rPr>
+        <w:br/>
+      </w:r>
+      <w:r>
+        <w:rPr>
+          <w:rFonts w:ascii="Times New Roman" w:hAnsi="Times New Roman" w:cs="Times New Roman"/>
+          <w:b/>
+          <w:bCs/>
+          <w:sz w:val="24"/>
+        </w:rPr>
+        <w:lastRenderedPageBreak/>
         <w:t>iv. Assume that an SRAM component with the same size as the one on the OOTB Memory Base has to be added to a different computing system containing an ATxmega128A1U but no OOTB Memory Base (i.e., this is not the OOTB µPAD computing system), with the first address of the SRAM starting at address 0x42 4000, instead of the address specified in the “Lab 4 – Hardware Expansion” quiz. Design, on paper, a hardware expansion for this new system, utilizing the same structure of steps laid out in this quiz. Use the same “overall” memory-mapping constraints presented within the quiz.</w:t>
       </w:r>
       <w:r>
@@ -1725,16 +1793,558 @@
           <w:bCs/>
           <w:sz w:val="24"/>
         </w:rPr>
-        <w:br/>
-      </w:r>
-      <w:r>
-        <w:rPr>
-          <w:rFonts w:ascii="Times New Roman" w:hAnsi="Times New Roman" w:cs="Times New Roman"/>
-          <w:b/>
-          <w:bCs/>
-          <w:sz w:val="24"/>
-        </w:rPr>
-        <w:t xml:space="preserve"> v. Assume that some external 128 KB SRAM must be fully mapped to the data memory space of the ATxmega128A1U, with the first memory location of the SRAM corresponding to data memory address 0x7A 0000. Design, on paper, a hardware expansion for this new system, utilizing the same structure of steps laid out in the relevant pre-lab quiz. Use the same “overall” memory-mapping constraints presented within this quiz. Hint: Consider how many address signals are needed to make the SRAM fully addressable, and then consider how you will gain access to all these signals. </w:t>
+        <w:tab/>
+      </w:r>
+      <w:r>
+        <w:rPr>
+          <w:noProof/>
+        </w:rPr>
+        <w:drawing>
+          <wp:inline distT="0" distB="0" distL="0" distR="0" wp14:anchorId="02D03668" wp14:editId="67231D82">
+            <wp:extent cx="6949440" cy="3086735"/>
+            <wp:effectExtent l="0" t="0" r="3810" b="0"/>
+            <wp:docPr id="948827278" name="Picture 1" descr="A picture containing text, sketch, handwriting, drawing&#10;&#10;Description automatically generated"/>
+            <wp:cNvGraphicFramePr>
+              <a:graphicFrameLocks xmlns:a="http://schemas.openxmlformats.org/drawingml/2006/main" noChangeAspect="1"/>
+            </wp:cNvGraphicFramePr>
+            <a:graphic xmlns:a="http://schemas.openxmlformats.org/drawingml/2006/main">
+              <a:graphicData uri="http://schemas.openxmlformats.org/drawingml/2006/picture">
+                <pic:pic xmlns:pic="http://schemas.openxmlformats.org/drawingml/2006/picture">
+                  <pic:nvPicPr>
+                    <pic:cNvPr id="948827278" name="Picture 1" descr="A picture containing text, sketch, handwriting, drawing&#10;&#10;Description automatically generated"/>
+                    <pic:cNvPicPr>
+                      <a:picLocks noChangeAspect="1" noChangeArrowheads="1"/>
+                    </pic:cNvPicPr>
+                  </pic:nvPicPr>
+                  <pic:blipFill>
+                    <a:blip r:embed="rId8" cstate="print">
+                      <a:extLst>
+                        <a:ext uri="{28A0092B-C50C-407E-A947-70E740481C1C}">
+                          <a14:useLocalDpi xmlns:a14="http://schemas.microsoft.com/office/drawing/2010/main" val="0"/>
+                        </a:ext>
+                      </a:extLst>
+                    </a:blip>
+                    <a:srcRect/>
+                    <a:stretch>
+                      <a:fillRect/>
+                    </a:stretch>
+                  </pic:blipFill>
+                  <pic:spPr bwMode="auto">
+                    <a:xfrm>
+                      <a:off x="0" y="0"/>
+                      <a:ext cx="6949440" cy="3086735"/>
+                    </a:xfrm>
+                    <a:prstGeom prst="rect">
+                      <a:avLst/>
+                    </a:prstGeom>
+                    <a:noFill/>
+                    <a:ln>
+                      <a:noFill/>
+                    </a:ln>
+                  </pic:spPr>
+                </pic:pic>
+              </a:graphicData>
+            </a:graphic>
+          </wp:inline>
+        </w:drawing>
+      </w:r>
+      <w:r>
+        <w:rPr>
+          <w:rFonts w:ascii="Times New Roman" w:hAnsi="Times New Roman" w:cs="Times New Roman"/>
+          <w:b/>
+          <w:bCs/>
+          <w:sz w:val="24"/>
+        </w:rPr>
+        <w:br/>
+        <w:t>Figure 1: EBI expansion with address starting at 0x424000.</w:t>
+      </w:r>
+      <w:r>
+        <w:rPr>
+          <w:rFonts w:ascii="Times New Roman" w:hAnsi="Times New Roman" w:cs="Times New Roman"/>
+          <w:b/>
+          <w:bCs/>
+          <w:sz w:val="24"/>
+        </w:rPr>
+        <w:br/>
+      </w:r>
+      <w:r>
+        <w:rPr>
+          <w:rFonts w:ascii="Times New Roman" w:hAnsi="Times New Roman" w:cs="Times New Roman"/>
+          <w:b/>
+          <w:bCs/>
+          <w:sz w:val="24"/>
+        </w:rPr>
+        <w:t>The SRAM needs to be split because the 32k SRAM is bigger than the boundary.</w:t>
+      </w:r>
+    </w:p>
+    <w:p>
+      <w:pPr>
+        <w:spacing w:line="259" w:lineRule="auto"/>
+        <w:ind w:firstLine="720"/>
+        <w:jc w:val="center"/>
+        <w:rPr>
+          <w:rFonts w:ascii="Times New Roman" w:hAnsi="Times New Roman" w:cs="Times New Roman"/>
+          <w:b/>
+          <w:bCs/>
+          <w:sz w:val="24"/>
+        </w:rPr>
+      </w:pPr>
+    </w:p>
+    <w:p>
+      <w:pPr>
+        <w:spacing w:line="259" w:lineRule="auto"/>
+        <w:ind w:firstLine="720"/>
+        <w:jc w:val="center"/>
+        <w:rPr>
+          <w:rFonts w:ascii="Times New Roman" w:hAnsi="Times New Roman" w:cs="Times New Roman"/>
+          <w:b/>
+          <w:bCs/>
+          <w:sz w:val="24"/>
+        </w:rPr>
+      </w:pPr>
+    </w:p>
+    <w:p>
+      <w:pPr>
+        <w:spacing w:line="259" w:lineRule="auto"/>
+        <w:ind w:firstLine="720"/>
+        <w:jc w:val="center"/>
+        <w:rPr>
+          <w:rFonts w:ascii="Times New Roman" w:hAnsi="Times New Roman" w:cs="Times New Roman"/>
+          <w:b/>
+          <w:bCs/>
+          <w:sz w:val="24"/>
+        </w:rPr>
+      </w:pPr>
+    </w:p>
+    <w:p>
+      <w:pPr>
+        <w:spacing w:line="259" w:lineRule="auto"/>
+        <w:ind w:firstLine="720"/>
+        <w:jc w:val="center"/>
+        <w:rPr>
+          <w:rFonts w:ascii="Times New Roman" w:hAnsi="Times New Roman" w:cs="Times New Roman"/>
+          <w:b/>
+          <w:bCs/>
+          <w:sz w:val="24"/>
+        </w:rPr>
+      </w:pPr>
+    </w:p>
+    <w:p>
+      <w:pPr>
+        <w:spacing w:line="259" w:lineRule="auto"/>
+        <w:ind w:firstLine="720"/>
+        <w:jc w:val="center"/>
+        <w:rPr>
+          <w:rFonts w:ascii="Times New Roman" w:hAnsi="Times New Roman" w:cs="Times New Roman"/>
+          <w:b/>
+          <w:bCs/>
+          <w:sz w:val="24"/>
+        </w:rPr>
+      </w:pPr>
+    </w:p>
+    <w:p>
+      <w:pPr>
+        <w:spacing w:line="259" w:lineRule="auto"/>
+        <w:ind w:firstLine="720"/>
+        <w:jc w:val="center"/>
+        <w:rPr>
+          <w:rFonts w:ascii="Times New Roman" w:hAnsi="Times New Roman" w:cs="Times New Roman"/>
+          <w:b/>
+          <w:bCs/>
+          <w:sz w:val="24"/>
+        </w:rPr>
+      </w:pPr>
+    </w:p>
+    <w:p>
+      <w:pPr>
+        <w:spacing w:line="259" w:lineRule="auto"/>
+        <w:rPr>
+          <w:rFonts w:ascii="Times New Roman" w:hAnsi="Times New Roman" w:cs="Times New Roman"/>
+          <w:b/>
+          <w:bCs/>
+          <w:sz w:val="24"/>
+        </w:rPr>
+      </w:pPr>
+      <w:r>
+        <w:rPr>
+          <w:rFonts w:ascii="Times New Roman" w:hAnsi="Times New Roman" w:cs="Times New Roman"/>
+          <w:b/>
+          <w:bCs/>
+          <w:sz w:val="24"/>
+        </w:rPr>
+        <w:br/>
+      </w:r>
+      <w:r>
+        <w:rPr>
+          <w:rFonts w:ascii="Times New Roman" w:hAnsi="Times New Roman" w:cs="Times New Roman"/>
+          <w:b/>
+          <w:bCs/>
+          <w:sz w:val="24"/>
+        </w:rPr>
+        <w:br/>
+      </w:r>
+    </w:p>
+    <w:p>
+      <w:pPr>
+        <w:spacing w:line="259" w:lineRule="auto"/>
+        <w:rPr>
+          <w:rFonts w:ascii="Times New Roman" w:hAnsi="Times New Roman" w:cs="Times New Roman"/>
+          <w:b/>
+          <w:bCs/>
+          <w:sz w:val="24"/>
+        </w:rPr>
+      </w:pPr>
+    </w:p>
+    <w:p>
+      <w:pPr>
+        <w:spacing w:line="259" w:lineRule="auto"/>
+        <w:rPr>
+          <w:rFonts w:ascii="Times New Roman" w:hAnsi="Times New Roman" w:cs="Times New Roman"/>
+          <w:b/>
+          <w:bCs/>
+          <w:sz w:val="24"/>
+        </w:rPr>
+      </w:pPr>
+    </w:p>
+    <w:p>
+      <w:pPr>
+        <w:spacing w:line="259" w:lineRule="auto"/>
+        <w:rPr>
+          <w:rFonts w:ascii="Times New Roman" w:hAnsi="Times New Roman" w:cs="Times New Roman"/>
+          <w:b/>
+          <w:bCs/>
+          <w:sz w:val="24"/>
+        </w:rPr>
+      </w:pPr>
+    </w:p>
+    <w:p>
+      <w:pPr>
+        <w:spacing w:line="259" w:lineRule="auto"/>
+        <w:rPr>
+          <w:rFonts w:ascii="Times New Roman" w:hAnsi="Times New Roman" w:cs="Times New Roman"/>
+          <w:b/>
+          <w:bCs/>
+          <w:sz w:val="24"/>
+        </w:rPr>
+      </w:pPr>
+      <w:r>
+        <w:rPr>
+          <w:rFonts w:ascii="Times New Roman" w:hAnsi="Times New Roman" w:cs="Times New Roman"/>
+          <w:b/>
+          <w:bCs/>
+          <w:sz w:val="24"/>
+        </w:rPr>
+        <w:br/>
+      </w:r>
+      <w:r>
+        <w:rPr>
+          <w:rFonts w:ascii="Times New Roman" w:hAnsi="Times New Roman" w:cs="Times New Roman"/>
+          <w:b/>
+          <w:bCs/>
+          <w:sz w:val="24"/>
+        </w:rPr>
+        <w:br/>
+      </w:r>
+      <w:r>
+        <w:rPr>
+          <w:rFonts w:ascii="Times New Roman" w:hAnsi="Times New Roman" w:cs="Times New Roman"/>
+          <w:b/>
+          <w:bCs/>
+          <w:sz w:val="24"/>
+        </w:rPr>
+        <w:lastRenderedPageBreak/>
+        <w:t xml:space="preserve"> v. Assume that some external 128 KB SRAM must be fully mapped to the data memory space of the ATxmega128A1U, with the first memory location of the SRAM corresponding to data memory address 0x7A 0000. Design, on paper, a hardware expansion for this new system, utilizing the same structure of steps laid out in the relevant pre-lab quiz. Use the same “overall” memory-mapping constraints presented within this quiz. Hint: Consider how many address signals are needed to make the SRAM fully addressable, and then consider how you will gain access to all these signals.</w:t>
+      </w:r>
+    </w:p>
+    <w:p>
+      <w:pPr>
+        <w:spacing w:line="259" w:lineRule="auto"/>
+        <w:ind w:firstLine="720"/>
+        <w:jc w:val="center"/>
+        <w:rPr>
+          <w:rFonts w:ascii="Times New Roman" w:hAnsi="Times New Roman" w:cs="Times New Roman"/>
+          <w:b/>
+          <w:bCs/>
+          <w:sz w:val="24"/>
+        </w:rPr>
+      </w:pPr>
+    </w:p>
+    <w:p>
+      <w:pPr>
+        <w:spacing w:line="259" w:lineRule="auto"/>
+        <w:jc w:val="center"/>
+        <w:rPr>
+          <w:rFonts w:ascii="Times New Roman" w:hAnsi="Times New Roman" w:cs="Times New Roman"/>
+          <w:b/>
+          <w:bCs/>
+          <w:color w:val="2E74B5" w:themeColor="accent1" w:themeShade="BF"/>
+          <w:sz w:val="24"/>
+        </w:rPr>
+      </w:pPr>
+      <w:r>
+        <w:rPr>
+          <w:noProof/>
+        </w:rPr>
+        <w:drawing>
+          <wp:inline distT="0" distB="0" distL="0" distR="0" wp14:anchorId="70F2E728" wp14:editId="1048CCC4">
+            <wp:extent cx="6949440" cy="3352800"/>
+            <wp:effectExtent l="0" t="0" r="3810" b="0"/>
+            <wp:docPr id="1770699085" name="Picture 7" descr="A picture containing text, handwriting, sketch, diagram&#10;&#10;Description automatically generated"/>
+            <wp:cNvGraphicFramePr>
+              <a:graphicFrameLocks xmlns:a="http://schemas.openxmlformats.org/drawingml/2006/main" noChangeAspect="1"/>
+            </wp:cNvGraphicFramePr>
+            <a:graphic xmlns:a="http://schemas.openxmlformats.org/drawingml/2006/main">
+              <a:graphicData uri="http://schemas.openxmlformats.org/drawingml/2006/picture">
+                <pic:pic xmlns:pic="http://schemas.openxmlformats.org/drawingml/2006/picture">
+                  <pic:nvPicPr>
+                    <pic:cNvPr id="1770699085" name="Picture 7" descr="A picture containing text, handwriting, sketch, diagram&#10;&#10;Description automatically generated"/>
+                    <pic:cNvPicPr>
+                      <a:picLocks noChangeAspect="1" noChangeArrowheads="1"/>
+                    </pic:cNvPicPr>
+                  </pic:nvPicPr>
+                  <pic:blipFill>
+                    <a:blip r:embed="rId9" cstate="print">
+                      <a:extLst>
+                        <a:ext uri="{28A0092B-C50C-407E-A947-70E740481C1C}">
+                          <a14:useLocalDpi xmlns:a14="http://schemas.microsoft.com/office/drawing/2010/main" val="0"/>
+                        </a:ext>
+                      </a:extLst>
+                    </a:blip>
+                    <a:srcRect/>
+                    <a:stretch>
+                      <a:fillRect/>
+                    </a:stretch>
+                  </pic:blipFill>
+                  <pic:spPr bwMode="auto">
+                    <a:xfrm>
+                      <a:off x="0" y="0"/>
+                      <a:ext cx="6949440" cy="3352800"/>
+                    </a:xfrm>
+                    <a:prstGeom prst="rect">
+                      <a:avLst/>
+                    </a:prstGeom>
+                    <a:noFill/>
+                    <a:ln>
+                      <a:noFill/>
+                    </a:ln>
+                  </pic:spPr>
+                </pic:pic>
+              </a:graphicData>
+            </a:graphic>
+          </wp:inline>
+        </w:drawing>
+      </w:r>
+      <w:r>
+        <w:rPr>
+          <w:rFonts w:ascii="Times New Roman" w:hAnsi="Times New Roman" w:cs="Times New Roman"/>
+          <w:b/>
+          <w:bCs/>
+          <w:sz w:val="24"/>
+        </w:rPr>
+        <w:br/>
+        <w:t>Figure 2:</w:t>
+      </w:r>
+      <w:r>
+        <w:rPr>
+          <w:rFonts w:ascii="Times New Roman" w:hAnsi="Times New Roman" w:cs="Times New Roman"/>
+          <w:b/>
+          <w:bCs/>
+          <w:sz w:val="24"/>
+        </w:rPr>
+        <w:t xml:space="preserve"> </w:t>
+      </w:r>
+      <w:r>
+        <w:rPr>
+          <w:rFonts w:ascii="Times New Roman" w:hAnsi="Times New Roman" w:cs="Times New Roman"/>
+          <w:b/>
+          <w:bCs/>
+          <w:sz w:val="24"/>
+        </w:rPr>
+        <w:t>EBI expansion with address starting at 0x7A0000.</w:t>
+      </w:r>
+      <w:r>
+        <w:rPr>
+          <w:rFonts w:ascii="Times New Roman" w:hAnsi="Times New Roman" w:cs="Times New Roman"/>
+          <w:b/>
+          <w:bCs/>
+          <w:sz w:val="24"/>
+        </w:rPr>
+        <w:br/>
+        <w:t>This version requires 17 address bits, so an extra latch is needed</w:t>
+      </w:r>
+    </w:p>
+    <w:p>
+      <w:pPr>
+        <w:spacing w:line="259" w:lineRule="auto"/>
+        <w:ind w:firstLine="720"/>
+        <w:jc w:val="center"/>
+        <w:rPr>
+          <w:rFonts w:ascii="Times New Roman" w:hAnsi="Times New Roman" w:cs="Times New Roman"/>
+          <w:b/>
+          <w:bCs/>
+          <w:sz w:val="24"/>
+        </w:rPr>
+      </w:pPr>
+    </w:p>
+    <w:p>
+      <w:pPr>
+        <w:spacing w:line="259" w:lineRule="auto"/>
+        <w:ind w:firstLine="720"/>
+        <w:rPr>
+          <w:rFonts w:ascii="Times New Roman" w:hAnsi="Times New Roman" w:cs="Times New Roman"/>
+          <w:b/>
+          <w:bCs/>
+          <w:sz w:val="24"/>
+        </w:rPr>
+      </w:pPr>
+    </w:p>
+    <w:p>
+      <w:pPr>
+        <w:spacing w:line="259" w:lineRule="auto"/>
+        <w:ind w:firstLine="720"/>
+        <w:rPr>
+          <w:rFonts w:ascii="Times New Roman" w:hAnsi="Times New Roman" w:cs="Times New Roman"/>
+          <w:b/>
+          <w:bCs/>
+          <w:sz w:val="24"/>
+        </w:rPr>
+      </w:pPr>
+    </w:p>
+    <w:p>
+      <w:pPr>
+        <w:spacing w:line="259" w:lineRule="auto"/>
+        <w:ind w:firstLine="720"/>
+        <w:rPr>
+          <w:rFonts w:ascii="Times New Roman" w:hAnsi="Times New Roman" w:cs="Times New Roman"/>
+          <w:b/>
+          <w:bCs/>
+          <w:sz w:val="24"/>
+        </w:rPr>
+      </w:pPr>
+    </w:p>
+    <w:p>
+      <w:pPr>
+        <w:spacing w:line="259" w:lineRule="auto"/>
+        <w:ind w:firstLine="720"/>
+        <w:rPr>
+          <w:rFonts w:ascii="Times New Roman" w:hAnsi="Times New Roman" w:cs="Times New Roman"/>
+          <w:b/>
+          <w:bCs/>
+          <w:sz w:val="24"/>
+        </w:rPr>
+      </w:pPr>
+    </w:p>
+    <w:p>
+      <w:pPr>
+        <w:spacing w:line="259" w:lineRule="auto"/>
+        <w:ind w:firstLine="720"/>
+        <w:rPr>
+          <w:rFonts w:ascii="Times New Roman" w:hAnsi="Times New Roman" w:cs="Times New Roman"/>
+          <w:b/>
+          <w:bCs/>
+          <w:sz w:val="24"/>
+        </w:rPr>
+      </w:pPr>
+      <w:r>
+        <w:rPr>
+          <w:rFonts w:ascii="Times New Roman" w:hAnsi="Times New Roman" w:cs="Times New Roman"/>
+          <w:b/>
+          <w:bCs/>
+          <w:sz w:val="24"/>
+        </w:rPr>
+        <w:br/>
+      </w:r>
+    </w:p>
+    <w:p>
+      <w:pPr>
+        <w:spacing w:line="259" w:lineRule="auto"/>
+        <w:ind w:firstLine="720"/>
+        <w:rPr>
+          <w:rFonts w:ascii="Times New Roman" w:hAnsi="Times New Roman" w:cs="Times New Roman"/>
+          <w:b/>
+          <w:bCs/>
+          <w:sz w:val="24"/>
+        </w:rPr>
+      </w:pPr>
+    </w:p>
+    <w:p>
+      <w:pPr>
+        <w:spacing w:line="259" w:lineRule="auto"/>
+        <w:ind w:firstLine="720"/>
+        <w:rPr>
+          <w:rFonts w:ascii="Times New Roman" w:hAnsi="Times New Roman" w:cs="Times New Roman"/>
+          <w:b/>
+          <w:bCs/>
+          <w:sz w:val="24"/>
+        </w:rPr>
+      </w:pPr>
+    </w:p>
+    <w:p>
+      <w:pPr>
+        <w:spacing w:line="259" w:lineRule="auto"/>
+        <w:ind w:firstLine="720"/>
+        <w:jc w:val="center"/>
+        <w:rPr>
+          <w:rFonts w:ascii="Times New Roman" w:hAnsi="Times New Roman" w:cs="Times New Roman"/>
+          <w:b/>
+          <w:bCs/>
+          <w:color w:val="000000" w:themeColor="text1"/>
+          <w:sz w:val="24"/>
+        </w:rPr>
+      </w:pPr>
+      <w:r>
+        <w:rPr>
+          <w:rFonts w:ascii="Times New Roman" w:hAnsi="Times New Roman" w:cs="Times New Roman"/>
+          <w:b/>
+          <w:bCs/>
+          <w:sz w:val="24"/>
+        </w:rPr>
+        <w:br/>
+      </w:r>
+      <w:r>
+        <w:rPr>
+          <w:rFonts w:ascii="Times New Roman" w:hAnsi="Times New Roman" w:cs="Times New Roman"/>
+          <w:b/>
+          <w:bCs/>
+          <w:sz w:val="24"/>
+        </w:rPr>
+        <w:br/>
+      </w:r>
+      <w:r>
+        <w:rPr>
+          <w:rFonts w:ascii="Times New Roman" w:hAnsi="Times New Roman" w:cs="Times New Roman"/>
+          <w:b/>
+          <w:bCs/>
+          <w:sz w:val="24"/>
+        </w:rPr>
+        <w:tab/>
+      </w:r>
+      <w:r>
+        <w:rPr>
+          <w:rFonts w:ascii="Times New Roman" w:hAnsi="Times New Roman" w:cs="Times New Roman"/>
+          <w:b/>
+          <w:bCs/>
+          <w:sz w:val="24"/>
+        </w:rPr>
+        <w:tab/>
+      </w:r>
+      <w:r>
+        <w:rPr>
+          <w:rFonts w:ascii="Times New Roman" w:hAnsi="Times New Roman" w:cs="Times New Roman"/>
+          <w:b/>
+          <w:bCs/>
+          <w:sz w:val="24"/>
+        </w:rPr>
+        <w:tab/>
+      </w:r>
+      <w:r>
+        <w:rPr>
+          <w:rFonts w:ascii="Times New Roman" w:hAnsi="Times New Roman" w:cs="Times New Roman"/>
+          <w:b/>
+          <w:bCs/>
+          <w:sz w:val="24"/>
+        </w:rPr>
+        <w:tab/>
       </w:r>
       <w:r>
         <w:rPr>
@@ -1784,30 +2394,556 @@
       </w:r>
       <w:r>
         <w:rPr>
-          <w:rFonts w:ascii="Times New Roman" w:hAnsi="Times New Roman" w:cs="Times New Roman"/>
-          <w:b/>
-          <w:bCs/>
-          <w:sz w:val="24"/>
-        </w:rPr>
+          <w:noProof/>
+        </w:rPr>
+        <w:drawing>
+          <wp:inline distT="0" distB="0" distL="0" distR="0" wp14:anchorId="1D861B7C" wp14:editId="5BB979C8">
+            <wp:extent cx="6326294" cy="3498422"/>
+            <wp:effectExtent l="0" t="0" r="0" b="6985"/>
+            <wp:docPr id="972370910" name="Picture 6" descr="A picture containing text, handwriting, sketch, diagram&#10;&#10;Description automatically generated"/>
+            <wp:cNvGraphicFramePr>
+              <a:graphicFrameLocks xmlns:a="http://schemas.openxmlformats.org/drawingml/2006/main" noChangeAspect="1"/>
+            </wp:cNvGraphicFramePr>
+            <a:graphic xmlns:a="http://schemas.openxmlformats.org/drawingml/2006/main">
+              <a:graphicData uri="http://schemas.openxmlformats.org/drawingml/2006/picture">
+                <pic:pic xmlns:pic="http://schemas.openxmlformats.org/drawingml/2006/picture">
+                  <pic:nvPicPr>
+                    <pic:cNvPr id="972370910" name="Picture 6" descr="A picture containing text, handwriting, sketch, diagram&#10;&#10;Description automatically generated"/>
+                    <pic:cNvPicPr>
+                      <a:picLocks noChangeAspect="1" noChangeArrowheads="1"/>
+                    </pic:cNvPicPr>
+                  </pic:nvPicPr>
+                  <pic:blipFill>
+                    <a:blip r:embed="rId10" cstate="print">
+                      <a:extLst>
+                        <a:ext uri="{28A0092B-C50C-407E-A947-70E740481C1C}">
+                          <a14:useLocalDpi xmlns:a14="http://schemas.microsoft.com/office/drawing/2010/main" val="0"/>
+                        </a:ext>
+                      </a:extLst>
+                    </a:blip>
+                    <a:srcRect/>
+                    <a:stretch>
+                      <a:fillRect/>
+                    </a:stretch>
+                  </pic:blipFill>
+                  <pic:spPr bwMode="auto">
+                    <a:xfrm>
+                      <a:off x="0" y="0"/>
+                      <a:ext cx="6326294" cy="3498422"/>
+                    </a:xfrm>
+                    <a:prstGeom prst="rect">
+                      <a:avLst/>
+                    </a:prstGeom>
+                    <a:noFill/>
+                    <a:ln>
+                      <a:noFill/>
+                    </a:ln>
+                  </pic:spPr>
+                </pic:pic>
+              </a:graphicData>
+            </a:graphic>
+          </wp:inline>
+        </w:drawing>
+      </w:r>
+      <w:r>
+        <w:rPr>
+          <w:rFonts w:ascii="Times New Roman" w:hAnsi="Times New Roman" w:cs="Times New Roman"/>
+          <w:b/>
+          <w:bCs/>
+          <w:sz w:val="24"/>
+        </w:rPr>
+        <w:br/>
+      </w:r>
+      <w:r>
+        <w:rPr>
+          <w:rFonts w:ascii="Times New Roman" w:hAnsi="Times New Roman" w:cs="Times New Roman"/>
+          <w:b/>
+          <w:bCs/>
+          <w:color w:val="000000" w:themeColor="text1"/>
+          <w:sz w:val="24"/>
+        </w:rPr>
+        <w:t>Figure 3: EBI expansion starting at address 0x23A000.</w:t>
+      </w:r>
+    </w:p>
+    <w:p>
+      <w:pPr>
+        <w:spacing w:line="259" w:lineRule="auto"/>
+        <w:ind w:firstLine="720"/>
+        <w:jc w:val="center"/>
+        <w:rPr>
+          <w:rFonts w:ascii="Times New Roman" w:hAnsi="Times New Roman" w:cs="Times New Roman"/>
+          <w:b/>
+          <w:bCs/>
+          <w:sz w:val="24"/>
+        </w:rPr>
+      </w:pPr>
+    </w:p>
+    <w:p>
+      <w:pPr>
+        <w:spacing w:line="259" w:lineRule="auto"/>
+        <w:ind w:firstLine="720"/>
+        <w:jc w:val="center"/>
+        <w:rPr>
+          <w:rFonts w:ascii="Times New Roman" w:hAnsi="Times New Roman" w:cs="Times New Roman"/>
+          <w:b/>
+          <w:bCs/>
+          <w:sz w:val="24"/>
+        </w:rPr>
+      </w:pPr>
+    </w:p>
+    <w:p>
+      <w:pPr>
+        <w:spacing w:line="259" w:lineRule="auto"/>
+        <w:ind w:firstLine="720"/>
+        <w:jc w:val="center"/>
+        <w:rPr>
+          <w:rFonts w:ascii="Times New Roman" w:hAnsi="Times New Roman" w:cs="Times New Roman"/>
+          <w:b/>
+          <w:bCs/>
+          <w:sz w:val="24"/>
+        </w:rPr>
+      </w:pPr>
+      <w:r>
+        <w:rPr>
+          <w:rFonts w:ascii="Times New Roman" w:hAnsi="Times New Roman" w:cs="Times New Roman"/>
+          <w:b/>
+          <w:bCs/>
+          <w:sz w:val="24"/>
+        </w:rPr>
+        <w:br/>
+      </w:r>
+      <w:r>
+        <w:rPr>
+          <w:rFonts w:ascii="Times New Roman" w:hAnsi="Times New Roman" w:cs="Times New Roman"/>
+          <w:b/>
+          <w:bCs/>
+          <w:sz w:val="24"/>
+        </w:rPr>
+        <w:br/>
+      </w:r>
+      <w:r>
+        <w:rPr>
+          <w:rFonts w:ascii="Times New Roman" w:hAnsi="Times New Roman" w:cs="Times New Roman"/>
+          <w:b/>
+          <w:bCs/>
+          <w:sz w:val="24"/>
+        </w:rPr>
+        <w:br/>
+      </w:r>
+      <w:r>
+        <w:rPr>
+          <w:rFonts w:ascii="Times New Roman" w:hAnsi="Times New Roman" w:cs="Times New Roman"/>
+          <w:b/>
+          <w:bCs/>
+          <w:sz w:val="24"/>
+        </w:rPr>
+        <w:br/>
+      </w:r>
+      <w:r>
+        <w:rPr>
+          <w:rFonts w:ascii="Times New Roman" w:hAnsi="Times New Roman" w:cs="Times New Roman"/>
+          <w:b/>
+          <w:bCs/>
+          <w:sz w:val="24"/>
+        </w:rPr>
+        <w:br/>
+      </w:r>
+      <w:r>
+        <w:rPr>
+          <w:rFonts w:ascii="Times New Roman" w:hAnsi="Times New Roman" w:cs="Times New Roman"/>
+          <w:b/>
+          <w:bCs/>
+          <w:sz w:val="24"/>
+        </w:rPr>
+        <w:br/>
+      </w:r>
+      <w:r>
+        <w:rPr>
+          <w:rFonts w:ascii="Times New Roman" w:hAnsi="Times New Roman" w:cs="Times New Roman"/>
+          <w:b/>
+          <w:bCs/>
+          <w:sz w:val="24"/>
+        </w:rPr>
+        <w:br/>
+      </w:r>
+      <w:r>
+        <w:rPr>
+          <w:rFonts w:ascii="Times New Roman" w:hAnsi="Times New Roman" w:cs="Times New Roman"/>
+          <w:b/>
+          <w:bCs/>
+          <w:sz w:val="24"/>
+        </w:rPr>
+        <w:br/>
+      </w:r>
+      <w:r>
+        <w:rPr>
+          <w:rFonts w:ascii="Times New Roman" w:hAnsi="Times New Roman" w:cs="Times New Roman"/>
+          <w:b/>
+          <w:bCs/>
+          <w:sz w:val="24"/>
+        </w:rPr>
+        <w:br/>
+      </w:r>
+      <w:r>
+        <w:rPr>
+          <w:rFonts w:ascii="Times New Roman" w:hAnsi="Times New Roman" w:cs="Times New Roman"/>
+          <w:b/>
+          <w:bCs/>
+          <w:sz w:val="24"/>
+        </w:rPr>
+        <w:br/>
+      </w:r>
+      <w:r>
+        <w:rPr>
+          <w:rFonts w:ascii="Times New Roman" w:hAnsi="Times New Roman" w:cs="Times New Roman"/>
+          <w:b/>
+          <w:bCs/>
+          <w:sz w:val="24"/>
+        </w:rPr>
+        <w:br/>
+      </w:r>
+      <w:r>
+        <w:rPr>
+          <w:rFonts w:ascii="Times New Roman" w:hAnsi="Times New Roman" w:cs="Times New Roman"/>
+          <w:b/>
+          <w:bCs/>
+          <w:sz w:val="24"/>
+        </w:rPr>
+        <w:br/>
+      </w:r>
+      <w:r>
+        <w:rPr>
+          <w:rFonts w:ascii="Times New Roman" w:hAnsi="Times New Roman" w:cs="Times New Roman"/>
+          <w:b/>
+          <w:bCs/>
+          <w:sz w:val="24"/>
+        </w:rPr>
+        <w:br/>
+      </w:r>
+      <w:r>
+        <w:rPr>
+          <w:rFonts w:ascii="Times New Roman" w:hAnsi="Times New Roman" w:cs="Times New Roman"/>
+          <w:b/>
+          <w:bCs/>
+          <w:sz w:val="24"/>
+        </w:rPr>
+        <w:br/>
+      </w:r>
+      <w:r>
+        <w:rPr>
+          <w:rFonts w:ascii="Times New Roman" w:hAnsi="Times New Roman" w:cs="Times New Roman"/>
+          <w:b/>
+          <w:bCs/>
+          <w:sz w:val="24"/>
+        </w:rPr>
+        <w:br/>
+      </w:r>
+      <w:r>
+        <w:rPr>
+          <w:rFonts w:ascii="Times New Roman" w:hAnsi="Times New Roman" w:cs="Times New Roman"/>
+          <w:b/>
+          <w:bCs/>
+          <w:sz w:val="24"/>
+        </w:rPr>
+        <w:br/>
+      </w:r>
+      <w:r>
+        <w:rPr>
+          <w:rFonts w:ascii="Times New Roman" w:hAnsi="Times New Roman" w:cs="Times New Roman"/>
+          <w:b/>
+          <w:bCs/>
+          <w:sz w:val="24"/>
+        </w:rPr>
+        <w:br/>
+      </w:r>
+      <w:r>
+        <w:rPr>
+          <w:rFonts w:ascii="Times New Roman" w:hAnsi="Times New Roman" w:cs="Times New Roman"/>
+          <w:b/>
+          <w:bCs/>
+          <w:sz w:val="24"/>
+        </w:rPr>
+        <w:lastRenderedPageBreak/>
         <w:t xml:space="preserve"> vii. Assume that some external 1 MB SRAM must be fully mapped to the data memory space of the ATxmega128A1U, with the first memory location of the SRAM corresponding to data memory address 0x60 0000. Design, on paper, a hardware expansion for this new system, utilizing the same structure of steps laid out in the relevant pre-lab quiz. Use the same “overall” memory-mapping constraints presented within this quiz, except that which is concerning the usage of the SRAM 3-PORT ALE1 EBI configuration. Hint: you might consider the use of some other EBI configuration. </w:t>
       </w:r>
-      <w:r>
-        <w:rPr>
-          <w:rFonts w:ascii="Times New Roman" w:hAnsi="Times New Roman" w:cs="Times New Roman"/>
-          <w:b/>
-          <w:bCs/>
-          <w:sz w:val="24"/>
-        </w:rPr>
-        <w:br/>
-      </w:r>
-      <w:r>
-        <w:rPr>
-          <w:rFonts w:ascii="Times New Roman" w:hAnsi="Times New Roman" w:cs="Times New Roman"/>
-          <w:b/>
-          <w:bCs/>
-          <w:sz w:val="24"/>
-        </w:rPr>
+    </w:p>
+    <w:p>
+      <w:pPr>
+        <w:spacing w:line="259" w:lineRule="auto"/>
+        <w:ind w:firstLine="720"/>
+        <w:jc w:val="center"/>
+        <w:rPr>
+          <w:rFonts w:ascii="Times New Roman" w:hAnsi="Times New Roman" w:cs="Times New Roman"/>
+          <w:b/>
+          <w:bCs/>
+          <w:sz w:val="24"/>
+        </w:rPr>
+      </w:pPr>
+      <w:r>
+        <w:rPr>
+          <w:noProof/>
+        </w:rPr>
+        <w:drawing>
+          <wp:inline distT="0" distB="0" distL="0" distR="0" wp14:anchorId="7297992A" wp14:editId="334A3C50">
+            <wp:extent cx="5919894" cy="3580389"/>
+            <wp:effectExtent l="0" t="0" r="5080" b="1270"/>
+            <wp:docPr id="526101714" name="Picture 2" descr="A picture containing text, sketch, diagram, plan&#10;&#10;Description automatically generated"/>
+            <wp:cNvGraphicFramePr>
+              <a:graphicFrameLocks xmlns:a="http://schemas.openxmlformats.org/drawingml/2006/main" noChangeAspect="1"/>
+            </wp:cNvGraphicFramePr>
+            <a:graphic xmlns:a="http://schemas.openxmlformats.org/drawingml/2006/main">
+              <a:graphicData uri="http://schemas.openxmlformats.org/drawingml/2006/picture">
+                <pic:pic xmlns:pic="http://schemas.openxmlformats.org/drawingml/2006/picture">
+                  <pic:nvPicPr>
+                    <pic:cNvPr id="526101714" name="Picture 2" descr="A picture containing text, sketch, diagram, plan&#10;&#10;Description automatically generated"/>
+                    <pic:cNvPicPr>
+                      <a:picLocks noChangeAspect="1" noChangeArrowheads="1"/>
+                    </pic:cNvPicPr>
+                  </pic:nvPicPr>
+                  <pic:blipFill>
+                    <a:blip r:embed="rId11" cstate="print">
+                      <a:extLst>
+                        <a:ext uri="{28A0092B-C50C-407E-A947-70E740481C1C}">
+                          <a14:useLocalDpi xmlns:a14="http://schemas.microsoft.com/office/drawing/2010/main" val="0"/>
+                        </a:ext>
+                      </a:extLst>
+                    </a:blip>
+                    <a:srcRect/>
+                    <a:stretch>
+                      <a:fillRect/>
+                    </a:stretch>
+                  </pic:blipFill>
+                  <pic:spPr bwMode="auto">
+                    <a:xfrm>
+                      <a:off x="0" y="0"/>
+                      <a:ext cx="5937527" cy="3591054"/>
+                    </a:xfrm>
+                    <a:prstGeom prst="rect">
+                      <a:avLst/>
+                    </a:prstGeom>
+                    <a:noFill/>
+                    <a:ln>
+                      <a:noFill/>
+                    </a:ln>
+                  </pic:spPr>
+                </pic:pic>
+              </a:graphicData>
+            </a:graphic>
+          </wp:inline>
+        </w:drawing>
+      </w:r>
+      <w:r>
+        <w:rPr>
+          <w:rFonts w:ascii="Times New Roman" w:hAnsi="Times New Roman" w:cs="Times New Roman"/>
+          <w:b/>
+          <w:bCs/>
+          <w:sz w:val="24"/>
+        </w:rPr>
+        <w:br/>
+        <w:t xml:space="preserve">Figure 4: 1 MB SRAM expansion. </w:t>
+      </w:r>
+      <w:r>
+        <w:rPr>
+          <w:rFonts w:ascii="Times New Roman" w:hAnsi="Times New Roman" w:cs="Times New Roman"/>
+          <w:b/>
+          <w:bCs/>
+          <w:sz w:val="24"/>
+        </w:rPr>
+        <w:t>This configuration uses 4 port no ALE. Allowing ALE1 and ALE2 to be used as address lines 16 and 17, and CS0 and CS1 to be used as address 18 and address 19.</w:t>
+      </w:r>
+    </w:p>
+    <w:p>
+      <w:pPr>
+        <w:spacing w:line="259" w:lineRule="auto"/>
+        <w:ind w:firstLine="720"/>
+        <w:jc w:val="center"/>
+        <w:rPr>
+          <w:rFonts w:ascii="Times New Roman" w:hAnsi="Times New Roman" w:cs="Times New Roman"/>
+          <w:b/>
+          <w:bCs/>
+          <w:sz w:val="24"/>
+        </w:rPr>
+      </w:pPr>
+    </w:p>
+    <w:p>
+      <w:pPr>
+        <w:spacing w:line="259" w:lineRule="auto"/>
+        <w:ind w:firstLine="720"/>
+        <w:jc w:val="center"/>
+        <w:rPr>
+          <w:rFonts w:ascii="Times New Roman" w:hAnsi="Times New Roman" w:cs="Times New Roman"/>
+          <w:b/>
+          <w:bCs/>
+          <w:sz w:val="24"/>
+        </w:rPr>
+      </w:pPr>
+    </w:p>
+    <w:p>
+      <w:pPr>
+        <w:spacing w:line="259" w:lineRule="auto"/>
+        <w:ind w:firstLine="720"/>
+        <w:jc w:val="center"/>
+        <w:rPr>
+          <w:rFonts w:ascii="Times New Roman" w:hAnsi="Times New Roman" w:cs="Times New Roman"/>
+          <w:b/>
+          <w:bCs/>
+          <w:sz w:val="24"/>
+        </w:rPr>
+      </w:pPr>
+    </w:p>
+    <w:p>
+      <w:pPr>
+        <w:spacing w:line="259" w:lineRule="auto"/>
+        <w:ind w:firstLine="720"/>
+        <w:jc w:val="center"/>
+        <w:rPr>
+          <w:rFonts w:ascii="Times New Roman" w:hAnsi="Times New Roman" w:cs="Times New Roman"/>
+          <w:b/>
+          <w:bCs/>
+          <w:sz w:val="24"/>
+        </w:rPr>
+      </w:pPr>
+    </w:p>
+    <w:p>
+      <w:pPr>
+        <w:spacing w:line="259" w:lineRule="auto"/>
+        <w:ind w:firstLine="720"/>
+        <w:jc w:val="center"/>
+        <w:rPr>
+          <w:rFonts w:ascii="Times New Roman" w:hAnsi="Times New Roman" w:cs="Times New Roman"/>
+          <w:b/>
+          <w:bCs/>
+          <w:sz w:val="24"/>
+        </w:rPr>
+      </w:pPr>
+    </w:p>
+    <w:p>
+      <w:pPr>
+        <w:spacing w:line="259" w:lineRule="auto"/>
+        <w:ind w:firstLine="720"/>
+        <w:jc w:val="center"/>
+        <w:rPr>
+          <w:rFonts w:ascii="Times New Roman" w:hAnsi="Times New Roman" w:cs="Times New Roman"/>
+          <w:b/>
+          <w:bCs/>
+          <w:sz w:val="24"/>
+        </w:rPr>
+      </w:pPr>
+    </w:p>
+    <w:p>
+      <w:pPr>
+        <w:spacing w:line="259" w:lineRule="auto"/>
+        <w:ind w:firstLine="720"/>
+        <w:jc w:val="center"/>
+        <w:rPr>
+          <w:rFonts w:ascii="Times New Roman" w:hAnsi="Times New Roman" w:cs="Times New Roman"/>
+          <w:b/>
+          <w:bCs/>
+          <w:sz w:val="24"/>
+        </w:rPr>
+      </w:pPr>
+    </w:p>
+    <w:p>
+      <w:pPr>
+        <w:spacing w:line="259" w:lineRule="auto"/>
+        <w:ind w:firstLine="720"/>
+        <w:jc w:val="center"/>
+        <w:rPr>
+          <w:rFonts w:ascii="Times New Roman" w:hAnsi="Times New Roman" w:cs="Times New Roman"/>
+          <w:b/>
+          <w:bCs/>
+          <w:sz w:val="24"/>
+        </w:rPr>
+      </w:pPr>
+    </w:p>
+    <w:p>
+      <w:pPr>
+        <w:spacing w:line="259" w:lineRule="auto"/>
+        <w:jc w:val="center"/>
+        <w:rPr>
+          <w:rFonts w:ascii="Times New Roman" w:hAnsi="Times New Roman" w:cs="Times New Roman"/>
+          <w:b/>
+          <w:bCs/>
+          <w:sz w:val="24"/>
+        </w:rPr>
+      </w:pPr>
+      <w:r>
+        <w:rPr>
+          <w:rFonts w:ascii="Times New Roman" w:hAnsi="Times New Roman" w:cs="Times New Roman"/>
+          <w:b/>
+          <w:bCs/>
+          <w:sz w:val="24"/>
+        </w:rPr>
+        <w:br/>
+      </w:r>
+      <w:r>
+        <w:rPr>
+          <w:rFonts w:ascii="Times New Roman" w:hAnsi="Times New Roman" w:cs="Times New Roman"/>
+          <w:b/>
+          <w:bCs/>
+          <w:sz w:val="24"/>
+        </w:rPr>
+        <w:br/>
+      </w:r>
+      <w:r>
+        <w:rPr>
+          <w:rFonts w:ascii="Times New Roman" w:hAnsi="Times New Roman" w:cs="Times New Roman"/>
+          <w:b/>
+          <w:bCs/>
+          <w:sz w:val="24"/>
+        </w:rPr>
+        <w:br/>
+      </w:r>
+      <w:r>
+        <w:rPr>
+          <w:rFonts w:ascii="Times New Roman" w:hAnsi="Times New Roman" w:cs="Times New Roman"/>
+          <w:b/>
+          <w:bCs/>
+          <w:sz w:val="24"/>
+        </w:rPr>
+        <w:br/>
+      </w:r>
+      <w:r>
+        <w:rPr>
+          <w:rFonts w:ascii="Times New Roman" w:hAnsi="Times New Roman" w:cs="Times New Roman"/>
+          <w:b/>
+          <w:bCs/>
+          <w:sz w:val="24"/>
+        </w:rPr>
+        <w:br/>
+      </w:r>
+      <w:r>
+        <w:rPr>
+          <w:rFonts w:ascii="Times New Roman" w:hAnsi="Times New Roman" w:cs="Times New Roman"/>
+          <w:b/>
+          <w:bCs/>
+          <w:sz w:val="24"/>
+        </w:rPr>
+        <w:lastRenderedPageBreak/>
         <w:t>viii. How would one go about utilizing the SRAM 4PORT NOALE mode? (Note: Looking at the Alternate Pin Functions only ports H, J, and K by default can be used with the EBI system. How can the other port be activated)?</w:t>
+      </w:r>
+    </w:p>
+    <w:p>
+      <w:pPr>
+        <w:spacing w:line="259" w:lineRule="auto"/>
+        <w:jc w:val="center"/>
+        <w:rPr>
+          <w:rFonts w:ascii="Times New Roman" w:hAnsi="Times New Roman" w:cs="Times New Roman"/>
+          <w:b/>
+          <w:bCs/>
+          <w:color w:val="0070C0"/>
+          <w:sz w:val="24"/>
+        </w:rPr>
+      </w:pPr>
+      <w:r>
+        <w:rPr>
+          <w:rFonts w:ascii="Times New Roman" w:hAnsi="Times New Roman" w:cs="Times New Roman"/>
+          <w:b/>
+          <w:bCs/>
+          <w:color w:val="FF0000"/>
+          <w:sz w:val="24"/>
+        </w:rPr>
+        <w:t>(Tell him what values get loaded into what registers)</w:t>
       </w:r>
       <w:r>
         <w:rPr>
@@ -1856,40 +2992,76 @@
           <w:rFonts w:ascii="Times New Roman" w:hAnsi="Times New Roman" w:cs="Times New Roman"/>
           <w:sz w:val="28"/>
         </w:rPr>
-        <w:t>SECTION X (1, 2, etc.)</w:t>
-      </w:r>
-    </w:p>
-    <w:p>
-      <w:pPr>
-        <w:rPr>
-          <w:rFonts w:ascii="Times New Roman" w:hAnsi="Times New Roman" w:cs="Times New Roman"/>
-          <w:sz w:val="24"/>
-        </w:rPr>
-      </w:pPr>
-      <w:r>
-        <w:rPr>
-          <w:rFonts w:ascii="Times New Roman" w:hAnsi="Times New Roman" w:cs="Times New Roman"/>
-          <w:sz w:val="24"/>
-        </w:rPr>
-        <w:t>&lt;insert easily readable pseudocode/flowcharts, when applicable, clearly distinguishing between each part of the lab</w:t>
-      </w:r>
-      <w:r>
-        <w:rPr>
-          <w:rFonts w:ascii="Times New Roman" w:hAnsi="Times New Roman" w:cs="Times New Roman"/>
-          <w:sz w:val="24"/>
-        </w:rPr>
-        <w:t xml:space="preserve"> (write “N/A” if there are none)</w:t>
-      </w:r>
-      <w:r>
-        <w:rPr>
-          <w:rFonts w:ascii="Times New Roman" w:hAnsi="Times New Roman" w:cs="Times New Roman"/>
-          <w:sz w:val="24"/>
-        </w:rPr>
-        <w:t>&gt;</w:t>
-      </w:r>
-    </w:p>
-    <w:p>
-      <w:pPr>
+        <w:t xml:space="preserve">SECTION </w:t>
+      </w:r>
+      <w:r>
+        <w:rPr>
+          <w:rStyle w:val="Strong"/>
+          <w:rFonts w:ascii="Times New Roman" w:hAnsi="Times New Roman" w:cs="Times New Roman"/>
+          <w:sz w:val="28"/>
+        </w:rPr>
+        <w:t>2</w:t>
+      </w:r>
+      <w:r>
+        <w:rPr>
+          <w:rStyle w:val="Strong"/>
+          <w:rFonts w:ascii="Times New Roman" w:hAnsi="Times New Roman" w:cs="Times New Roman"/>
+          <w:sz w:val="28"/>
+        </w:rPr>
+        <w:t xml:space="preserve"> </w:t>
+      </w:r>
+    </w:p>
+    <w:p>
+      <w:pPr>
+        <w:jc w:val="center"/>
+        <w:rPr>
+          <w:rStyle w:val="Strong"/>
+          <w:rFonts w:ascii="Times New Roman" w:hAnsi="Times New Roman" w:cs="Times New Roman"/>
+          <w:sz w:val="24"/>
+        </w:rPr>
+      </w:pPr>
+      <w:r>
+        <w:rPr>
+          <w:rFonts w:ascii="Times New Roman" w:hAnsi="Times New Roman" w:cs="Times New Roman"/>
+          <w:sz w:val="24"/>
+        </w:rPr>
+        <w:drawing>
+          <wp:inline distT="0" distB="0" distL="0" distR="0" wp14:anchorId="271265D8" wp14:editId="145F1BC8">
+            <wp:extent cx="4831499" cy="5082980"/>
+            <wp:effectExtent l="0" t="0" r="7620" b="3810"/>
+            <wp:docPr id="651772851" name="Picture 1" descr="A picture containing text, screenshot, diagram, parallel&#10;&#10;Description automatically generated"/>
+            <wp:cNvGraphicFramePr>
+              <a:graphicFrameLocks xmlns:a="http://schemas.openxmlformats.org/drawingml/2006/main" noChangeAspect="1"/>
+            </wp:cNvGraphicFramePr>
+            <a:graphic xmlns:a="http://schemas.openxmlformats.org/drawingml/2006/main">
+              <a:graphicData uri="http://schemas.openxmlformats.org/drawingml/2006/picture">
+                <pic:pic xmlns:pic="http://schemas.openxmlformats.org/drawingml/2006/picture">
+                  <pic:nvPicPr>
+                    <pic:cNvPr id="651772851" name="Picture 1" descr="A picture containing text, screenshot, diagram, parallel&#10;&#10;Description automatically generated"/>
+                    <pic:cNvPicPr/>
+                  </pic:nvPicPr>
+                  <pic:blipFill>
+                    <a:blip r:embed="rId12"/>
+                    <a:stretch>
+                      <a:fillRect/>
+                    </a:stretch>
+                  </pic:blipFill>
+                  <pic:spPr>
+                    <a:xfrm>
+                      <a:off x="0" y="0"/>
+                      <a:ext cx="4831499" cy="5082980"/>
+                    </a:xfrm>
+                    <a:prstGeom prst="rect">
+                      <a:avLst/>
+                    </a:prstGeom>
+                  </pic:spPr>
+                </pic:pic>
+              </a:graphicData>
+            </a:graphic>
+          </wp:inline>
+        </w:drawing>
+      </w:r>
+      <w:r>
         <w:rPr>
           <w:rStyle w:val="Strong"/>
           <w:rFonts w:ascii="Times New Roman" w:hAnsi="Times New Roman" w:cs="Times New Roman"/>
@@ -1897,58 +3069,15 @@
           <w:bCs w:val="0"/>
           <w:sz w:val="24"/>
         </w:rPr>
-      </w:pPr>
-    </w:p>
-    <w:p>
-      <w:pPr>
+        <w:br/>
+      </w:r>
+      <w:r>
         <w:rPr>
           <w:rStyle w:val="Strong"/>
           <w:rFonts w:ascii="Times New Roman" w:hAnsi="Times New Roman" w:cs="Times New Roman"/>
-          <w:b w:val="0"/>
-          <w:bCs w:val="0"/>
-          <w:sz w:val="36"/>
-          <w:highlight w:val="yellow"/>
-        </w:rPr>
-      </w:pPr>
-      <w:r>
-        <w:rPr>
-          <w:rFonts w:ascii="Times New Roman" w:hAnsi="Times New Roman" w:cs="Times New Roman"/>
-          <w:sz w:val="36"/>
-          <w:highlight w:val="yellow"/>
-        </w:rPr>
-        <w:t xml:space="preserve">THE ABOVE </w:t>
-      </w:r>
-      <w:r>
-        <w:rPr>
-          <w:rFonts w:ascii="Times New Roman" w:hAnsi="Times New Roman" w:cs="Times New Roman"/>
-          <w:sz w:val="36"/>
-          <w:highlight w:val="yellow"/>
-        </w:rPr>
-        <w:t>SHOULD BE FOLLOWED BY A PAGE BREAK</w:t>
-      </w:r>
-      <w:r>
-        <w:rPr>
-          <w:rFonts w:ascii="Times New Roman" w:hAnsi="Times New Roman" w:cs="Times New Roman"/>
-          <w:sz w:val="36"/>
-          <w:highlight w:val="yellow"/>
-        </w:rPr>
-        <w:t xml:space="preserve"> (ALREADY INCLUDED)</w:t>
-      </w:r>
-      <w:r>
-        <w:rPr>
-          <w:rFonts w:ascii="Times New Roman" w:hAnsi="Times New Roman" w:cs="Times New Roman"/>
-          <w:sz w:val="36"/>
-          <w:highlight w:val="yellow"/>
-        </w:rPr>
-        <w:t>, AND THIS SENTENCE OF TEXT SHOULD BE REMOVED</w:t>
-      </w:r>
-      <w:r>
-        <w:rPr>
-          <w:rFonts w:ascii="Times New Roman" w:hAnsi="Times New Roman" w:cs="Times New Roman"/>
-          <w:sz w:val="36"/>
-          <w:highlight w:val="yellow"/>
-        </w:rPr>
-        <w:t>.</w:t>
+          <w:sz w:val="24"/>
+        </w:rPr>
+        <w:t>Figure 5: Flowchart for “lab4_2.asm”</w:t>
       </w:r>
     </w:p>
     <w:p>
@@ -2164,169 +3293,6 @@
     </w:p>
     <w:p>
       <w:pPr>
-        <w:rPr>
-          <w:rFonts w:ascii="Times New Roman" w:hAnsi="Times New Roman" w:cs="Times New Roman"/>
-          <w:sz w:val="24"/>
-        </w:rPr>
-      </w:pPr>
-      <w:r>
-        <w:rPr>
-          <w:rFonts w:ascii="Times New Roman" w:hAnsi="Times New Roman" w:cs="Times New Roman"/>
-          <w:sz w:val="24"/>
-        </w:rPr>
-        <w:t xml:space="preserve">&lt;insert copy of all </w:t>
-      </w:r>
-      <w:r>
-        <w:rPr>
-          <w:rFonts w:ascii="Times New Roman" w:hAnsi="Times New Roman" w:cs="Times New Roman"/>
-          <w:i/>
-          <w:sz w:val="24"/>
-        </w:rPr>
-        <w:t>supporting</w:t>
-      </w:r>
-      <w:r>
-        <w:rPr>
-          <w:rFonts w:ascii="Times New Roman" w:hAnsi="Times New Roman" w:cs="Times New Roman"/>
-          <w:sz w:val="24"/>
-        </w:rPr>
-        <w:t xml:space="preserve"> ASM</w:t>
-      </w:r>
-      <w:r>
-        <w:rPr>
-          <w:rFonts w:ascii="Times New Roman" w:hAnsi="Times New Roman" w:cs="Times New Roman"/>
-          <w:sz w:val="24"/>
-        </w:rPr>
-        <w:t xml:space="preserve"> </w:t>
-      </w:r>
-      <w:r>
-        <w:rPr>
-          <w:rFonts w:ascii="Times New Roman" w:hAnsi="Times New Roman" w:cs="Times New Roman"/>
-          <w:sz w:val="24"/>
-        </w:rPr>
-        <w:t>or</w:t>
-      </w:r>
-      <w:r>
-        <w:rPr>
-          <w:rFonts w:ascii="Times New Roman" w:hAnsi="Times New Roman" w:cs="Times New Roman"/>
-          <w:sz w:val="24"/>
-        </w:rPr>
-        <w:t xml:space="preserve"> C</w:t>
-      </w:r>
-      <w:r>
-        <w:rPr>
-          <w:rFonts w:ascii="Times New Roman" w:hAnsi="Times New Roman" w:cs="Times New Roman"/>
-          <w:sz w:val="24"/>
-        </w:rPr>
-        <w:t xml:space="preserve"> program code</w:t>
-      </w:r>
-      <w:r>
-        <w:rPr>
-          <w:rFonts w:ascii="Times New Roman" w:hAnsi="Times New Roman" w:cs="Times New Roman"/>
-          <w:sz w:val="24"/>
-        </w:rPr>
-        <w:t>,</w:t>
-      </w:r>
-      <w:r>
-        <w:rPr>
-          <w:rFonts w:ascii="Times New Roman" w:hAnsi="Times New Roman" w:cs="Times New Roman"/>
-          <w:sz w:val="24"/>
-        </w:rPr>
-        <w:t xml:space="preserve"> e.g.,</w:t>
-      </w:r>
-      <w:r>
-        <w:rPr>
-          <w:rFonts w:ascii="Times New Roman" w:hAnsi="Times New Roman" w:cs="Times New Roman"/>
-          <w:sz w:val="24"/>
-        </w:rPr>
-        <w:t xml:space="preserve"> header files </w:t>
-      </w:r>
-      <w:r>
-        <w:rPr>
-          <w:rFonts w:ascii="Times New Roman" w:hAnsi="Times New Roman" w:cs="Times New Roman"/>
-          <w:sz w:val="24"/>
-        </w:rPr>
-        <w:t xml:space="preserve">referenced within </w:t>
-      </w:r>
-      <w:r>
-        <w:rPr>
-          <w:rFonts w:ascii="Times New Roman" w:hAnsi="Times New Roman" w:cs="Times New Roman"/>
-          <w:sz w:val="24"/>
-        </w:rPr>
-        <w:t>your programs</w:t>
-      </w:r>
-      <w:r>
-        <w:rPr>
-          <w:rFonts w:ascii="Times New Roman" w:hAnsi="Times New Roman" w:cs="Times New Roman"/>
-          <w:sz w:val="24"/>
-        </w:rPr>
-        <w:t xml:space="preserve">, </w:t>
-      </w:r>
-      <w:r>
-        <w:rPr>
-          <w:rFonts w:ascii="Times New Roman" w:hAnsi="Times New Roman" w:cs="Times New Roman"/>
-          <w:sz w:val="24"/>
-        </w:rPr>
-        <w:t>as well as</w:t>
-      </w:r>
-      <w:r>
-        <w:rPr>
-          <w:rFonts w:ascii="Times New Roman" w:hAnsi="Times New Roman" w:cs="Times New Roman"/>
-          <w:sz w:val="24"/>
-        </w:rPr>
-        <w:t xml:space="preserve"> </w:t>
-      </w:r>
-      <w:r>
-        <w:rPr>
-          <w:rFonts w:ascii="Times New Roman" w:hAnsi="Times New Roman" w:cs="Times New Roman"/>
-          <w:sz w:val="24"/>
-        </w:rPr>
-        <w:t>any other relevant information, e.g., screenshots</w:t>
-      </w:r>
-      <w:r>
-        <w:rPr>
-          <w:rFonts w:ascii="Times New Roman" w:hAnsi="Times New Roman" w:cs="Times New Roman"/>
-          <w:sz w:val="24"/>
-        </w:rPr>
-        <w:t xml:space="preserve"> (with meaningful captions</w:t>
-      </w:r>
-      <w:r>
-        <w:rPr>
-          <w:rFonts w:ascii="Times New Roman" w:hAnsi="Times New Roman" w:cs="Times New Roman"/>
-          <w:sz w:val="24"/>
-        </w:rPr>
-        <w:t>)</w:t>
-      </w:r>
-      <w:r>
-        <w:rPr>
-          <w:rFonts w:ascii="Times New Roman" w:hAnsi="Times New Roman" w:cs="Times New Roman"/>
-          <w:sz w:val="24"/>
-        </w:rPr>
-        <w:t>, when applicable</w:t>
-      </w:r>
-      <w:r>
-        <w:rPr>
-          <w:rFonts w:ascii="Times New Roman" w:hAnsi="Times New Roman" w:cs="Times New Roman"/>
-          <w:sz w:val="24"/>
-        </w:rPr>
-        <w:t xml:space="preserve"> (if not applicable, write “N/A”)</w:t>
-      </w:r>
-      <w:r>
-        <w:rPr>
-          <w:rFonts w:ascii="Times New Roman" w:hAnsi="Times New Roman" w:cs="Times New Roman"/>
-          <w:sz w:val="24"/>
-        </w:rPr>
-        <w:t>&gt;</w:t>
-      </w:r>
-      <w:r>
-        <w:rPr>
-          <w:rFonts w:ascii="Times New Roman" w:hAnsi="Times New Roman" w:cs="Times New Roman"/>
-          <w:sz w:val="24"/>
-        </w:rPr>
-        <w:t xml:space="preserve"> </w:t>
-      </w:r>
-    </w:p>
-    <w:p>
-      <w:pPr>
         <w:jc w:val="center"/>
         <w:rPr>
           <w:rFonts w:ascii="Times New Roman" w:hAnsi="Times New Roman" w:cs="Times New Roman"/>
@@ -2334,10 +3300,72 @@
           <w:sz w:val="24"/>
         </w:rPr>
       </w:pPr>
+      <w:r>
+        <w:rPr>
+          <w:rFonts w:ascii="Times New Roman" w:hAnsi="Times New Roman" w:cs="Times New Roman"/>
+          <w:b/>
+          <w:noProof/>
+          <w:sz w:val="24"/>
+        </w:rPr>
+        <w:drawing>
+          <wp:inline distT="0" distB="0" distL="0" distR="0" wp14:anchorId="39F58E22" wp14:editId="721A7200">
+            <wp:extent cx="5872440" cy="3344091"/>
+            <wp:effectExtent l="0" t="0" r="0" b="8890"/>
+            <wp:docPr id="927340777" name="Picture 3"/>
+            <wp:cNvGraphicFramePr>
+              <a:graphicFrameLocks xmlns:a="http://schemas.openxmlformats.org/drawingml/2006/main" noChangeAspect="1"/>
+            </wp:cNvGraphicFramePr>
+            <a:graphic xmlns:a="http://schemas.openxmlformats.org/drawingml/2006/main">
+              <a:graphicData uri="http://schemas.openxmlformats.org/drawingml/2006/picture">
+                <pic:pic xmlns:pic="http://schemas.openxmlformats.org/drawingml/2006/picture">
+                  <pic:nvPicPr>
+                    <pic:cNvPr id="0" name="Picture 2"/>
+                    <pic:cNvPicPr>
+                      <a:picLocks noChangeAspect="1" noChangeArrowheads="1"/>
+                    </pic:cNvPicPr>
+                  </pic:nvPicPr>
+                  <pic:blipFill>
+                    <a:blip r:embed="rId13" cstate="print">
+                      <a:extLst>
+                        <a:ext uri="{28A0092B-C50C-407E-A947-70E740481C1C}">
+                          <a14:useLocalDpi xmlns:a14="http://schemas.microsoft.com/office/drawing/2010/main" val="0"/>
+                        </a:ext>
+                      </a:extLst>
+                    </a:blip>
+                    <a:srcRect/>
+                    <a:stretch>
+                      <a:fillRect/>
+                    </a:stretch>
+                  </pic:blipFill>
+                  <pic:spPr bwMode="auto">
+                    <a:xfrm>
+                      <a:off x="0" y="0"/>
+                      <a:ext cx="5882905" cy="3350050"/>
+                    </a:xfrm>
+                    <a:prstGeom prst="rect">
+                      <a:avLst/>
+                    </a:prstGeom>
+                    <a:noFill/>
+                  </pic:spPr>
+                </pic:pic>
+              </a:graphicData>
+            </a:graphic>
+          </wp:inline>
+        </w:drawing>
+      </w:r>
+      <w:r>
+        <w:rPr>
+          <w:rFonts w:ascii="Times New Roman" w:hAnsi="Times New Roman" w:cs="Times New Roman"/>
+          <w:b/>
+          <w:sz w:val="24"/>
+        </w:rPr>
+        <w:br/>
+        <w:t>Figure 1: SRAM EBI Extension Schematic.</w:t>
+      </w:r>
     </w:p>
     <w:sectPr>
-      <w:headerReference w:type="default" r:id="rId8"/>
-      <w:headerReference w:type="first" r:id="rId9"/>
+      <w:headerReference w:type="default" r:id="rId14"/>
+      <w:headerReference w:type="first" r:id="rId15"/>
       <w:pgSz w:w="12240" w:h="15840"/>
       <w:pgMar w:top="576" w:right="648" w:bottom="806" w:left="648" w:header="288" w:footer="144" w:gutter="0"/>
       <w:cols w:space="720"/>

</xml_diff>

<commit_message>
why the fuck doesnt this code work?
</commit_message>
<xml_diff>
--- a/miller_lab4.docx
+++ b/miller_lab4.docx
@@ -21,6 +21,14 @@
           <w:b/>
           <w:sz w:val="32"/>
         </w:rPr>
+        <w:t xml:space="preserve">  </w:t>
+      </w:r>
+      <w:r>
+        <w:rPr>
+          <w:rFonts w:ascii="Times New Roman" w:hAnsi="Times New Roman" w:cs="Times New Roman"/>
+          <w:b/>
+          <w:sz w:val="32"/>
+        </w:rPr>
         <w:t>REQUIREMENTS NOT MET</w:t>
       </w:r>
     </w:p>
@@ -280,25 +288,14 @@
           <w:sz w:val="24"/>
         </w:rPr>
       </w:pPr>
-      <w:proofErr w:type="spellStart"/>
-      <w:r>
-        <w:rPr>
-          <w:rFonts w:ascii="Times New Roman" w:hAnsi="Times New Roman" w:cs="Times New Roman"/>
-          <w:b/>
-          <w:bCs/>
-          <w:sz w:val="24"/>
-        </w:rPr>
-        <w:t>i</w:t>
-      </w:r>
-      <w:proofErr w:type="spellEnd"/>
-      <w:r>
-        <w:rPr>
-          <w:rFonts w:ascii="Times New Roman" w:hAnsi="Times New Roman" w:cs="Times New Roman"/>
-          <w:b/>
-          <w:bCs/>
-          <w:sz w:val="24"/>
-        </w:rPr>
-        <w:t xml:space="preserve">. For each SRAM configuration within the EBI system of the ATxmega128A1U microcontroller, to which address lines do you have external, physical access? Additionally, for the SRAM 3-PORT ALE1 configuration, is it possible to have external, physical access to any address lines above A15? Why or why not? </w:t>
+      <w:r>
+        <w:rPr>
+          <w:rFonts w:ascii="Times New Roman" w:hAnsi="Times New Roman" w:cs="Times New Roman"/>
+          <w:b/>
+          <w:bCs/>
+          <w:sz w:val="24"/>
+        </w:rPr>
+        <w:t xml:space="preserve">i. For each SRAM configuration within the EBI system of the ATxmega128A1U microcontroller, to which address lines do you have external, physical access? Additionally, for the SRAM 3-PORT ALE1 configuration, is it possible to have external, physical access to any address lines above A15? Why or why not? </w:t>
       </w:r>
     </w:p>
     <w:p>
@@ -3022,14 +3019,17 @@
       </w:pPr>
       <w:r>
         <w:rPr>
-          <w:rFonts w:ascii="Times New Roman" w:hAnsi="Times New Roman" w:cs="Times New Roman"/>
+          <w:rStyle w:val="Strong"/>
+          <w:rFonts w:ascii="Times New Roman" w:hAnsi="Times New Roman" w:cs="Times New Roman"/>
+          <w:b w:val="0"/>
+          <w:bCs w:val="0"/>
           <w:sz w:val="24"/>
         </w:rPr>
         <w:drawing>
-          <wp:inline distT="0" distB="0" distL="0" distR="0" wp14:anchorId="271265D8" wp14:editId="145F1BC8">
-            <wp:extent cx="4831499" cy="5082980"/>
-            <wp:effectExtent l="0" t="0" r="7620" b="3810"/>
-            <wp:docPr id="651772851" name="Picture 1" descr="A picture containing text, screenshot, diagram, parallel&#10;&#10;Description automatically generated"/>
+          <wp:inline distT="0" distB="0" distL="0" distR="0" wp14:anchorId="1683EBC1" wp14:editId="5DF7FBD1">
+            <wp:extent cx="3513124" cy="5037257"/>
+            <wp:effectExtent l="0" t="0" r="0" b="0"/>
+            <wp:docPr id="1418516956" name="Picture 1" descr="A picture containing text, diagram, screenshot, parallel&#10;&#10;Description automatically generated"/>
             <wp:cNvGraphicFramePr>
               <a:graphicFrameLocks xmlns:a="http://schemas.openxmlformats.org/drawingml/2006/main" noChangeAspect="1"/>
             </wp:cNvGraphicFramePr>
@@ -3037,7 +3037,7 @@
               <a:graphicData uri="http://schemas.openxmlformats.org/drawingml/2006/picture">
                 <pic:pic xmlns:pic="http://schemas.openxmlformats.org/drawingml/2006/picture">
                   <pic:nvPicPr>
-                    <pic:cNvPr id="651772851" name="Picture 1" descr="A picture containing text, screenshot, diagram, parallel&#10;&#10;Description automatically generated"/>
+                    <pic:cNvPr id="1418516956" name="Picture 1" descr="A picture containing text, diagram, screenshot, parallel&#10;&#10;Description automatically generated"/>
                     <pic:cNvPicPr/>
                   </pic:nvPicPr>
                   <pic:blipFill>
@@ -3049,7 +3049,7 @@
                   <pic:spPr>
                     <a:xfrm>
                       <a:off x="0" y="0"/>
-                      <a:ext cx="4831499" cy="5082980"/>
+                      <a:ext cx="3513124" cy="5037257"/>
                     </a:xfrm>
                     <a:prstGeom prst="rect">
                       <a:avLst/>
@@ -3859,20 +3859,8 @@
         <w:sz w:val="20"/>
         <w:szCs w:val="20"/>
       </w:rPr>
-      <w:t xml:space="preserve">Anthony </w:t>
-    </w:r>
-    <w:proofErr w:type="spellStart"/>
-    <w:r>
-      <w:rPr>
-        <w:rFonts w:ascii="Times New Roman" w:hAnsi="Times New Roman" w:cs="Times New Roman"/>
-        <w:snapToGrid w:val="0"/>
-        <w:color w:val="000000"/>
-        <w:sz w:val="20"/>
-        <w:szCs w:val="20"/>
-      </w:rPr>
-      <w:t>Stross</w:t>
-    </w:r>
-    <w:proofErr w:type="spellEnd"/>
+      <w:t>Anthony Stross</w:t>
+    </w:r>
   </w:p>
   <w:p>
     <w:pPr>

</xml_diff>